<commit_message>
6 - add menu and hotkey
</commit_message>
<xml_diff>
--- a/BaoCao/GameCaro.docx
+++ b/BaoCao/GameCaro.docx
@@ -1265,12 +1265,266 @@
           </wp:inline>
         </w:drawing>
       </w:r>
+    </w:p>
+    <w:p>
+      <w:pPr>
+        <w:rPr>
+          <w:rFonts w:ascii="Arial" w:hAnsi="Arial" w:cs="Arial"/>
+          <w:sz w:val="28"/>
+          <w:szCs w:val="28"/>
+        </w:rPr>
+      </w:pPr>
+      <w:r>
+        <w:rPr>
+          <w:rFonts w:ascii="Arial" w:hAnsi="Arial" w:cs="Arial"/>
+          <w:sz w:val="28"/>
+          <w:szCs w:val="28"/>
+        </w:rPr>
+        <w:br w:type="page"/>
+      </w:r>
+    </w:p>
+    <w:p>
+      <w:pPr>
+        <w:pStyle w:val="ListParagraph"/>
+        <w:ind w:left="360"/>
+        <w:jc w:val="center"/>
+        <w:rPr>
+          <w:rFonts w:ascii="Arial" w:hAnsi="Arial" w:cs="Arial"/>
+          <w:b/>
+          <w:sz w:val="28"/>
+          <w:szCs w:val="28"/>
+        </w:rPr>
+      </w:pPr>
+      <w:r>
+        <w:rPr>
+          <w:rFonts w:ascii="Arial" w:hAnsi="Arial" w:cs="Arial"/>
+          <w:b/>
+          <w:sz w:val="28"/>
+          <w:szCs w:val="28"/>
+        </w:rPr>
+        <w:lastRenderedPageBreak/>
+        <w:t>Báo Tiến Độ Tuần 2</w:t>
+      </w:r>
+    </w:p>
+    <w:p>
+      <w:pPr>
+        <w:pStyle w:val="ListParagraph"/>
+        <w:ind w:left="360"/>
+        <w:jc w:val="center"/>
+        <w:rPr>
+          <w:rFonts w:ascii="Arial" w:hAnsi="Arial" w:cs="Arial"/>
+          <w:b/>
+          <w:sz w:val="28"/>
+          <w:szCs w:val="28"/>
+        </w:rPr>
+      </w:pPr>
+    </w:p>
+    <w:p>
+      <w:pPr>
+        <w:pStyle w:val="ListParagraph"/>
+        <w:numPr>
+          <w:ilvl w:val="0"/>
+          <w:numId w:val="5"/>
+        </w:numPr>
+        <w:rPr>
+          <w:rFonts w:ascii="Arial" w:hAnsi="Arial" w:cs="Arial"/>
+          <w:sz w:val="28"/>
+          <w:szCs w:val="28"/>
+        </w:rPr>
+      </w:pPr>
+      <w:r>
+        <w:rPr>
+          <w:rFonts w:ascii="Arial" w:hAnsi="Arial" w:cs="Arial"/>
+          <w:sz w:val="28"/>
+          <w:szCs w:val="28"/>
+        </w:rPr>
+        <w:t>Tính năng bổ xung</w:t>
+      </w:r>
+    </w:p>
+    <w:p>
+      <w:pPr>
+        <w:pStyle w:val="ListParagraph"/>
+        <w:rPr>
+          <w:rFonts w:ascii="Arial" w:hAnsi="Arial" w:cs="Arial"/>
+          <w:sz w:val="28"/>
+          <w:szCs w:val="28"/>
+        </w:rPr>
+      </w:pPr>
+      <w:r>
+        <w:rPr>
+          <w:rFonts w:ascii="Arial" w:hAnsi="Arial" w:cs="Arial"/>
+          <w:sz w:val="28"/>
+          <w:szCs w:val="28"/>
+        </w:rPr>
+        <w:t>+ Xử lý thắng thua: Người chơi thắng khi đủ 5 quân thẳng hàng ngang, dọc, chéo (Lê Văn Mạnh)</w:t>
+      </w:r>
+    </w:p>
+    <w:p>
+      <w:pPr>
+        <w:pStyle w:val="ListParagraph"/>
+        <w:rPr>
+          <w:rFonts w:ascii="Arial" w:hAnsi="Arial" w:cs="Arial"/>
+          <w:sz w:val="28"/>
+          <w:szCs w:val="28"/>
+        </w:rPr>
+      </w:pPr>
+      <w:r>
+        <w:rPr>
+          <w:rFonts w:ascii="Arial" w:hAnsi="Arial" w:cs="Arial"/>
+          <w:sz w:val="28"/>
+          <w:szCs w:val="28"/>
+        </w:rPr>
+        <w:t>+ Đếm ngược thời gian: Mỗi lượt chơi sẽ chỉ được phép thực hiện trong một khoảng thời gian cho trước, vượt quá sẽ bị xử thua</w:t>
+      </w:r>
+    </w:p>
+    <w:p>
+      <w:pPr>
+        <w:pStyle w:val="ListParagraph"/>
+        <w:rPr>
+          <w:rFonts w:ascii="Arial" w:hAnsi="Arial" w:cs="Arial"/>
+          <w:sz w:val="28"/>
+          <w:szCs w:val="28"/>
+        </w:rPr>
+      </w:pPr>
+    </w:p>
+    <w:p>
+      <w:pPr>
+        <w:pStyle w:val="ListParagraph"/>
+        <w:numPr>
+          <w:ilvl w:val="0"/>
+          <w:numId w:val="5"/>
+        </w:numPr>
+        <w:rPr>
+          <w:rFonts w:ascii="Arial" w:hAnsi="Arial" w:cs="Arial"/>
+          <w:sz w:val="28"/>
+          <w:szCs w:val="28"/>
+        </w:rPr>
+      </w:pPr>
+      <w:r>
+        <w:rPr>
+          <w:rFonts w:ascii="Arial" w:hAnsi="Arial" w:cs="Arial"/>
+          <w:sz w:val="28"/>
+          <w:szCs w:val="28"/>
+        </w:rPr>
+        <w:t>Giao diện chương trình</w:t>
+      </w:r>
+    </w:p>
+    <w:p>
+      <w:pPr>
+        <w:ind w:left="360"/>
+        <w:rPr>
+          <w:rFonts w:ascii="Arial" w:hAnsi="Arial" w:cs="Arial"/>
+          <w:sz w:val="28"/>
+          <w:szCs w:val="28"/>
+        </w:rPr>
+      </w:pPr>
+      <w:r>
+        <w:rPr>
+          <w:noProof/>
+        </w:rPr>
+        <w:drawing>
+          <wp:inline distT="0" distB="0" distL="0" distR="0" wp14:anchorId="64CCAAC8" wp14:editId="6A1611E9">
+            <wp:extent cx="5943600" cy="3698240"/>
+            <wp:effectExtent l="0" t="0" r="0" b="0"/>
+            <wp:docPr id="4" name="Picture 4"/>
+            <wp:cNvGraphicFramePr>
+              <a:graphicFrameLocks xmlns:a="http://schemas.openxmlformats.org/drawingml/2006/main" noChangeAspect="1"/>
+            </wp:cNvGraphicFramePr>
+            <a:graphic xmlns:a="http://schemas.openxmlformats.org/drawingml/2006/main">
+              <a:graphicData uri="http://schemas.openxmlformats.org/drawingml/2006/picture">
+                <pic:pic xmlns:pic="http://schemas.openxmlformats.org/drawingml/2006/picture">
+                  <pic:nvPicPr>
+                    <pic:cNvPr id="0" name=""/>
+                    <pic:cNvPicPr/>
+                  </pic:nvPicPr>
+                  <pic:blipFill>
+                    <a:blip r:embed="rId15"/>
+                    <a:stretch>
+                      <a:fillRect/>
+                    </a:stretch>
+                  </pic:blipFill>
+                  <pic:spPr>
+                    <a:xfrm>
+                      <a:off x="0" y="0"/>
+                      <a:ext cx="5943600" cy="3698240"/>
+                    </a:xfrm>
+                    <a:prstGeom prst="rect">
+                      <a:avLst/>
+                    </a:prstGeom>
+                  </pic:spPr>
+                </pic:pic>
+              </a:graphicData>
+            </a:graphic>
+          </wp:inline>
+        </w:drawing>
+      </w:r>
+    </w:p>
+    <w:p>
+      <w:pPr>
+        <w:ind w:left="360"/>
+        <w:rPr>
+          <w:rFonts w:ascii="Arial" w:hAnsi="Arial" w:cs="Arial"/>
+          <w:sz w:val="28"/>
+          <w:szCs w:val="28"/>
+        </w:rPr>
+      </w:pPr>
+    </w:p>
+    <w:p>
+      <w:pPr>
+        <w:pStyle w:val="ListParagraph"/>
+        <w:numPr>
+          <w:ilvl w:val="0"/>
+          <w:numId w:val="5"/>
+        </w:numPr>
+        <w:rPr>
+          <w:rFonts w:ascii="Arial" w:hAnsi="Arial" w:cs="Arial"/>
+          <w:sz w:val="28"/>
+          <w:szCs w:val="28"/>
+        </w:rPr>
+      </w:pPr>
+      <w:r>
+        <w:rPr>
+          <w:rFonts w:ascii="Arial" w:hAnsi="Arial" w:cs="Arial"/>
+          <w:sz w:val="28"/>
+          <w:szCs w:val="28"/>
+        </w:rPr>
+        <w:t>Source code:</w:t>
+      </w:r>
+    </w:p>
+    <w:p>
+      <w:pPr>
+        <w:pStyle w:val="ListParagraph"/>
+        <w:rPr>
+          <w:rFonts w:ascii="Arial" w:hAnsi="Arial" w:cs="Arial"/>
+          <w:color w:val="0070C0"/>
+          <w:sz w:val="28"/>
+          <w:szCs w:val="28"/>
+        </w:rPr>
+      </w:pPr>
+      <w:r>
+        <w:rPr>
+          <w:rFonts w:ascii="Arial" w:hAnsi="Arial" w:cs="Arial"/>
+          <w:color w:val="0070C0"/>
+          <w:sz w:val="28"/>
+          <w:szCs w:val="28"/>
+        </w:rPr>
+        <w:t>https://github.com/levanmanhbka/G</w:t>
+      </w:r>
       <w:bookmarkStart w:id="0" w:name="_GoBack"/>
       <w:bookmarkEnd w:id="0"/>
+      <w:r>
+        <w:rPr>
+          <w:rFonts w:ascii="Arial" w:hAnsi="Arial" w:cs="Arial"/>
+          <w:color w:val="0070C0"/>
+          <w:sz w:val="28"/>
+          <w:szCs w:val="28"/>
+        </w:rPr>
+        <w:t>ameCaro.git</w:t>
+      </w:r>
     </w:p>
     <w:sectPr>
-      <w:headerReference w:type="default" r:id="rId15"/>
-      <w:footerReference w:type="default" r:id="rId16"/>
+      <w:headerReference w:type="default" r:id="rId16"/>
+      <w:footerReference w:type="default" r:id="rId17"/>
       <w:pgSz w:w="12240" w:h="15840"/>
       <w:pgMar w:top="1440" w:right="1440" w:bottom="1440" w:left="1440" w:header="720" w:footer="720" w:gutter="0"/>
       <w:cols w:space="720"/>
@@ -1371,7 +1625,7 @@
         <w:rFonts w:asciiTheme="majorHAnsi" w:eastAsiaTheme="majorEastAsia" w:hAnsiTheme="majorHAnsi" w:cstheme="majorBidi"/>
         <w:noProof/>
       </w:rPr>
-      <w:t>3</w:t>
+      <w:t>4</w:t>
     </w:r>
     <w:r>
       <w:rPr>
@@ -1831,6 +2085,95 @@
       </w:pPr>
     </w:lvl>
   </w:abstractNum>
+  <w:abstractNum w:abstractNumId="4">
+    <w:nsid w:val="624B1A3B"/>
+    <w:multiLevelType w:val="hybridMultilevel"/>
+    <w:tmpl w:val="46F22BCA"/>
+    <w:lvl w:ilvl="0" w:tplc="0409000F">
+      <w:start w:val="1"/>
+      <w:numFmt w:val="decimal"/>
+      <w:lvlText w:val="%1."/>
+      <w:lvlJc w:val="left"/>
+      <w:pPr>
+        <w:ind w:left="720" w:hanging="360"/>
+      </w:pPr>
+      <w:rPr>
+        <w:rFonts w:hint="default"/>
+      </w:rPr>
+    </w:lvl>
+    <w:lvl w:ilvl="1" w:tplc="04090019" w:tentative="1">
+      <w:start w:val="1"/>
+      <w:numFmt w:val="lowerLetter"/>
+      <w:lvlText w:val="%2."/>
+      <w:lvlJc w:val="left"/>
+      <w:pPr>
+        <w:ind w:left="1440" w:hanging="360"/>
+      </w:pPr>
+    </w:lvl>
+    <w:lvl w:ilvl="2" w:tplc="0409001B" w:tentative="1">
+      <w:start w:val="1"/>
+      <w:numFmt w:val="lowerRoman"/>
+      <w:lvlText w:val="%3."/>
+      <w:lvlJc w:val="right"/>
+      <w:pPr>
+        <w:ind w:left="2160" w:hanging="180"/>
+      </w:pPr>
+    </w:lvl>
+    <w:lvl w:ilvl="3" w:tplc="0409000F" w:tentative="1">
+      <w:start w:val="1"/>
+      <w:numFmt w:val="decimal"/>
+      <w:lvlText w:val="%4."/>
+      <w:lvlJc w:val="left"/>
+      <w:pPr>
+        <w:ind w:left="2880" w:hanging="360"/>
+      </w:pPr>
+    </w:lvl>
+    <w:lvl w:ilvl="4" w:tplc="04090019" w:tentative="1">
+      <w:start w:val="1"/>
+      <w:numFmt w:val="lowerLetter"/>
+      <w:lvlText w:val="%5."/>
+      <w:lvlJc w:val="left"/>
+      <w:pPr>
+        <w:ind w:left="3600" w:hanging="360"/>
+      </w:pPr>
+    </w:lvl>
+    <w:lvl w:ilvl="5" w:tplc="0409001B" w:tentative="1">
+      <w:start w:val="1"/>
+      <w:numFmt w:val="lowerRoman"/>
+      <w:lvlText w:val="%6."/>
+      <w:lvlJc w:val="right"/>
+      <w:pPr>
+        <w:ind w:left="4320" w:hanging="180"/>
+      </w:pPr>
+    </w:lvl>
+    <w:lvl w:ilvl="6" w:tplc="0409000F" w:tentative="1">
+      <w:start w:val="1"/>
+      <w:numFmt w:val="decimal"/>
+      <w:lvlText w:val="%7."/>
+      <w:lvlJc w:val="left"/>
+      <w:pPr>
+        <w:ind w:left="5040" w:hanging="360"/>
+      </w:pPr>
+    </w:lvl>
+    <w:lvl w:ilvl="7" w:tplc="04090019" w:tentative="1">
+      <w:start w:val="1"/>
+      <w:numFmt w:val="lowerLetter"/>
+      <w:lvlText w:val="%8."/>
+      <w:lvlJc w:val="left"/>
+      <w:pPr>
+        <w:ind w:left="5760" w:hanging="360"/>
+      </w:pPr>
+    </w:lvl>
+    <w:lvl w:ilvl="8" w:tplc="0409001B" w:tentative="1">
+      <w:start w:val="1"/>
+      <w:numFmt w:val="lowerRoman"/>
+      <w:lvlText w:val="%9."/>
+      <w:lvlJc w:val="right"/>
+      <w:pPr>
+        <w:ind w:left="6480" w:hanging="180"/>
+      </w:pPr>
+    </w:lvl>
+  </w:abstractNum>
   <w:num w:numId="1">
     <w:abstractNumId w:val="1"/>
   </w:num>
@@ -1842,6 +2185,9 @@
   </w:num>
   <w:num w:numId="4">
     <w:abstractNumId w:val="2"/>
+  </w:num>
+  <w:num w:numId="5">
+    <w:abstractNumId w:val="4"/>
   </w:num>
 </w:numbering>
 </file>
@@ -2505,8 +2851,9 @@
     <w:panose1 w:val="020B0604030504040204"/>
     <w:charset w:val="00"/>
     <w:family w:val="swiss"/>
+    <w:notTrueType/>
     <w:pitch w:val="variable"/>
-    <w:sig w:usb0="E1002EFF" w:usb1="C000605B" w:usb2="00000029" w:usb3="00000000" w:csb0="000101FF" w:csb1="00000000"/>
+    <w:sig w:usb0="00000003" w:usb1="00000000" w:usb2="00000000" w:usb3="00000000" w:csb0="00000001" w:csb1="00000000"/>
   </w:font>
   <w:font w:name="Arial">
     <w:panose1 w:val="020B0604020202020204"/>
@@ -2540,9 +2887,11 @@
   <w:rsids>
     <w:rsidRoot w:val="00E866C8"/>
     <w:rsid w:val="0016491A"/>
+    <w:rsid w:val="0057088C"/>
     <w:rsid w:val="00BE623E"/>
     <w:rsid w:val="00D51D60"/>
     <w:rsid w:val="00E866C8"/>
+    <w:rsid w:val="00F90C71"/>
     <w:rsid w:val="00FC0A59"/>
   </w:rsids>
   <m:mathPr>
@@ -3258,7 +3607,7 @@
 </file>
 
 <file path=customXml/itemProps1.xml><?xml version="1.0" encoding="utf-8"?>
-<ds:datastoreItem xmlns:ds="http://schemas.openxmlformats.org/officeDocument/2006/customXml" ds:itemID="{787C7E5D-BB46-45D0-814D-6A5D79C0640C}">
+<ds:datastoreItem xmlns:ds="http://schemas.openxmlformats.org/officeDocument/2006/customXml" ds:itemID="{22F40039-244A-4156-A53A-A9B1124A2D3D}">
   <ds:schemaRefs>
     <ds:schemaRef ds:uri="http://schemas.openxmlformats.org/officeDocument/2006/bibliography"/>
   </ds:schemaRefs>

</xml_diff>